<commit_message>
Written some python code to analyse and return the ethnicity values for people in a face dataset
</commit_message>
<xml_diff>
--- a/Research Methods/Lecture 1/Assignment 2/CMP9139M Research Methods - Assessment Item 2 Briefing RESIT.docx
+++ b/Research Methods/Lecture 1/Assignment 2/CMP9139M Research Methods - Assessment Item 2 Briefing RESIT.docx
@@ -318,8 +318,31 @@
               <w:rPr>
                 <w:rFonts w:ascii="Arial" w:eastAsia="Arial" w:hAnsi="Arial" w:cs="Arial"/>
                 <w:sz w:val="22"/>
-              </w:rPr>
-              <w:t xml:space="preserve">Your first task is to acquire a non-trivial research dataset. This task might involve the design of a methodology for collecting data as a primary part of the research – for example, by constructing a survey to elicit data from a chosen user group. Alternately you may take a pre-existing dataset from another source, which should be acknowledged in your report, where you then focus more on the analysis of this data. A few indicative examples of possible datasets could include (but are not limited to): </w:t>
+                <w:highlight w:val="yellow"/>
+              </w:rPr>
+              <w:t>Your first task is to acquire a non-trivial research dataset</w:t>
+            </w:r>
+            <w:r>
+              <w:rPr>
+                <w:rFonts w:ascii="Arial" w:eastAsia="Arial" w:hAnsi="Arial" w:cs="Arial"/>
+                <w:sz w:val="22"/>
+              </w:rPr>
+              <w:t xml:space="preserve">. This task might involve the design of a methodology for collecting data as a primary part of the research – for example, by constructing a survey to elicit data from a chosen user group. Alternately you may </w:t>
+            </w:r>
+            <w:r>
+              <w:rPr>
+                <w:rFonts w:ascii="Arial" w:eastAsia="Arial" w:hAnsi="Arial" w:cs="Arial"/>
+                <w:sz w:val="22"/>
+                <w:highlight w:val="yellow"/>
+              </w:rPr>
+              <w:t>take a pre-existing dataset from another source, which should be acknowledged in your report, where you then focus more on the analysis of this data</w:t>
+            </w:r>
+            <w:r>
+              <w:rPr>
+                <w:rFonts w:ascii="Arial" w:eastAsia="Arial" w:hAnsi="Arial" w:cs="Arial"/>
+                <w:sz w:val="22"/>
+              </w:rPr>
+              <w:t xml:space="preserve">. A few indicative examples of possible datasets could include (but are not limited to): </w:t>
             </w:r>
           </w:p>
           <w:p>
@@ -1366,7 +1389,25 @@
                   <w:sz w:val="22"/>
                   <w:u w:val="single" w:color="0563C1"/>
                 </w:rPr>
-                <w:t>https://www.ieee.org/conferences/publishing/templates.html</w:t>
+                <w:t>https://www.ieee.org/conferences/publis</w:t>
+              </w:r>
+              <w:r>
+                <w:rPr>
+                  <w:rFonts w:ascii="Arial" w:eastAsia="Arial" w:hAnsi="Arial" w:cs="Arial"/>
+                  <w:color w:val="0563C1"/>
+                  <w:sz w:val="22"/>
+                  <w:u w:val="single" w:color="0563C1"/>
+                </w:rPr>
+                <w:t>h</w:t>
+              </w:r>
+              <w:r>
+                <w:rPr>
+                  <w:rFonts w:ascii="Arial" w:eastAsia="Arial" w:hAnsi="Arial" w:cs="Arial"/>
+                  <w:color w:val="0563C1"/>
+                  <w:sz w:val="22"/>
+                  <w:u w:val="single" w:color="0563C1"/>
+                </w:rPr>
+                <w:t>ing/templates.html</w:t>
               </w:r>
             </w:hyperlink>
             <w:hyperlink r:id="rId7">

</xml_diff>